<commit_message>
added notes from yesterday's class
</commit_message>
<xml_diff>
--- a/brainstorming.docx
+++ b/brainstorming.docx
@@ -175,48 +175,36 @@
       </w:pPr>
       <w:r>
         <w:rPr/>
-        <w:t xml:space="preserve">-also keep track of costs per request, and report when costs </w:t>
-      </w:r>
-      <w:r>
-        <w:rPr/>
-        <w:t>get too high (we set this value)</w:t>
-      </w:r>
-    </w:p>
-    <w:p>
-      <w:pPr>
-        <w:pStyle w:val="Normal"/>
-        <w:rPr/>
-      </w:pPr>
-      <w:r>
-        <w:rPr/>
-      </w:r>
-    </w:p>
-    <w:p>
-      <w:pPr>
-        <w:pStyle w:val="Normal"/>
-        <w:rPr/>
-      </w:pPr>
-      <w:r>
-        <w:rPr/>
-        <w:t>-</w:t>
-      </w:r>
-      <w:r>
-        <w:rPr/>
-        <w:t>In general we must track:</w:t>
-      </w:r>
-    </w:p>
-    <w:p>
-      <w:pPr>
-        <w:pStyle w:val="Normal"/>
-        <w:rPr/>
-      </w:pPr>
-      <w:r>
-        <w:rPr/>
-        <w:t>-</w:t>
-      </w:r>
-      <w:r>
-        <w:rPr/>
-        <w:t>Every instance of a service running with a version number</w:t>
+        <w:t>-also keep track of costs per request, and report when costs get too high (we set this value)</w:t>
+      </w:r>
+    </w:p>
+    <w:p>
+      <w:pPr>
+        <w:pStyle w:val="Normal"/>
+        <w:rPr/>
+      </w:pPr>
+      <w:r>
+        <w:rPr/>
+      </w:r>
+    </w:p>
+    <w:p>
+      <w:pPr>
+        <w:pStyle w:val="Normal"/>
+        <w:rPr/>
+      </w:pPr>
+      <w:r>
+        <w:rPr/>
+        <w:t>-In general we must track:</w:t>
+      </w:r>
+    </w:p>
+    <w:p>
+      <w:pPr>
+        <w:pStyle w:val="Normal"/>
+        <w:rPr/>
+      </w:pPr>
+      <w:r>
+        <w:rPr/>
+        <w:t>-Every instance of a service running with a version number</w:t>
       </w:r>
     </w:p>
     <w:p>
@@ -264,7 +252,15 @@
       </w:pPr>
       <w:r>
         <w:rPr/>
-        <w:t>-if an error is a compiler bug/issue, and percieved by upper level developers/designers/architects to not be potentially damaging, this rule can be overridden on a case by case basis</w:t>
+        <w:t>-if an error is a compiler bug/issue, and perc</w:t>
+      </w:r>
+      <w:r>
+        <w:rPr/>
+        <w:t>ei</w:t>
+      </w:r>
+      <w:r>
+        <w:rPr/>
+        <w:t>ved by upper level developers/designers/architects to not be potentially damaging, this rule can be overridden on a case by case basis</w:t>
       </w:r>
     </w:p>
     <w:p>
@@ -302,25 +298,17 @@
       </w:pPr>
       <w:r>
         <w:rPr/>
-        <w:t>-</w:t>
-      </w:r>
-      <w:r>
-        <w:rPr/>
-        <w:t>If the third party library doesn’t affect other third party libraries, just swap it in as per usual release procedure</w:t>
-      </w:r>
-    </w:p>
-    <w:p>
-      <w:pPr>
-        <w:pStyle w:val="Normal"/>
-        <w:rPr/>
-      </w:pPr>
-      <w:r>
-        <w:rPr/>
-        <w:t>-</w:t>
-      </w:r>
-      <w:r>
-        <w:rPr/>
-        <w:t>If the third party library does interact with others we have, test in a simulation outside of release, and release if all tests succeed.</w:t>
+        <w:t>-If the third party library doesn’t affect other third party libraries, just swap it in as per usual release procedure</w:t>
+      </w:r>
+    </w:p>
+    <w:p>
+      <w:pPr>
+        <w:pStyle w:val="Normal"/>
+        <w:rPr/>
+      </w:pPr>
+      <w:r>
+        <w:rPr/>
+        <w:t>-If the third party library does interact with others we have, test in a simulation outside of release, and release if all tests succeed.</w:t>
       </w:r>
     </w:p>
     <w:p>
@@ -358,11 +346,7 @@
       </w:pPr>
       <w:r>
         <w:rPr/>
-        <w:t xml:space="preserve">5) </w:t>
-      </w:r>
-      <w:r>
-        <w:rPr/>
-        <w:t>How do we deal with moving to new versions of our software?</w:t>
+        <w:t>5) How do we deal with moving to new versions of our software?</w:t>
       </w:r>
     </w:p>
     <w:p>
@@ -468,6 +452,35 @@
       </w:pPr>
       <w:r>
         <w:rPr/>
+      </w:r>
+    </w:p>
+    <w:p>
+      <w:pPr>
+        <w:pStyle w:val="Normal"/>
+        <w:rPr/>
+      </w:pPr>
+      <w:r>
+        <w:rPr/>
+        <w:t>8) How do we physically handle updates? Maintenance windows?</w:t>
+      </w:r>
+    </w:p>
+    <w:p>
+      <w:pPr>
+        <w:pStyle w:val="Normal"/>
+        <w:rPr/>
+      </w:pPr>
+      <w:r>
+        <w:rPr/>
+      </w:r>
+    </w:p>
+    <w:p>
+      <w:pPr>
+        <w:pStyle w:val="Normal"/>
+        <w:rPr/>
+      </w:pPr>
+      <w:r>
+        <w:rPr/>
+        <w:t>Think about each service independently</w:t>
       </w:r>
     </w:p>
     <w:p>
@@ -486,6 +499,7 @@
       <w:pgNumType w:fmt="decimal"/>
       <w:formProt w:val="false"/>
       <w:textDirection w:val="lrTb"/>
+      <w:docGrid w:type="default" w:linePitch="240" w:charSpace="4294961151"/>
     </w:sectPr>
   </w:body>
 </w:document>
@@ -497,15 +511,12 @@
     <w:rPrDefault>
       <w:rPr>
         <w:rFonts w:ascii="Liberation Serif" w:hAnsi="Liberation Serif" w:eastAsia="Noto Sans CJK SC Regular" w:cs="FreeSans"/>
-        <w:sz w:val="24"/>
         <w:szCs w:val="24"/>
         <w:lang w:val="en-US" w:eastAsia="zh-CN" w:bidi="hi-IN"/>
       </w:rPr>
     </w:rPrDefault>
     <w:pPrDefault>
-      <w:pPr>
-        <w:widowControl/>
-      </w:pPr>
+      <w:pPr/>
     </w:pPrDefault>
   </w:docDefaults>
   <w:style w:type="paragraph" w:styleId="Normal">
@@ -513,10 +524,12 @@
     <w:qFormat/>
     <w:pPr>
       <w:widowControl/>
+      <w:bidi w:val="0"/>
+      <w:jc w:val="left"/>
     </w:pPr>
     <w:rPr>
       <w:rFonts w:ascii="Liberation Serif" w:hAnsi="Liberation Serif" w:eastAsia="Noto Sans CJK SC Regular" w:cs="FreeSans"/>
-      <w:color w:val="auto"/>
+      <w:color w:val="00000A"/>
       <w:sz w:val="24"/>
       <w:szCs w:val="24"/>
       <w:lang w:val="en-US" w:eastAsia="zh-CN" w:bidi="hi-IN"/>

</xml_diff>